<commit_message>
Update To-do legislation and more.docx
Added an entry about IRA
</commit_message>
<xml_diff>
--- a/To-do legislation and more.docx
+++ b/To-do legislation and more.docx
@@ -193,6 +193,38 @@
           <w:p>
             <w:r>
               <w:t>6/30/2023</w:t>
+            </w:r>
+          </w:p>
+        </w:tc>
+        <w:tc>
+          <w:tcPr>
+            <w:tcW w:w="3117" w:type="dxa"/>
+          </w:tcPr>
+          <w:p>
+            <w:r>
+              <w:t>To do</w:t>
+            </w:r>
+          </w:p>
+        </w:tc>
+      </w:tr>
+      <w:tr>
+        <w:tc>
+          <w:tcPr>
+            <w:tcW w:w="3116" w:type="dxa"/>
+          </w:tcPr>
+          <w:p>
+            <w:r>
+              <w:t>Check the CBO and other sources to see if they’re said anything about how the IRA is affecting manufacturing and construction.</w:t>
+            </w:r>
+          </w:p>
+        </w:tc>
+        <w:tc>
+          <w:tcPr>
+            <w:tcW w:w="3117" w:type="dxa"/>
+          </w:tcPr>
+          <w:p>
+            <w:r>
+              <w:t>7/26/2023</w:t>
             </w:r>
           </w:p>
         </w:tc>

</xml_diff>

<commit_message>
Dragging forward more entries
More updates needed tomorrow
</commit_message>
<xml_diff>
--- a/To-do legislation and more.docx
+++ b/To-do legislation and more.docx
@@ -11,8 +11,8 @@
       </w:tblPr>
       <w:tblGrid>
         <w:gridCol w:w="3998"/>
-        <w:gridCol w:w="2715"/>
-        <w:gridCol w:w="2637"/>
+        <w:gridCol w:w="2678"/>
+        <w:gridCol w:w="2674"/>
       </w:tblGrid>
       <w:tr>
         <w:tc>
@@ -234,7 +234,7 @@
           </w:tcPr>
           <w:p>
             <w:r>
-              <w:t>To do</w:t>
+              <w:t>Done- Eli sent note to Louise about this saying no conclusive data</w:t>
             </w:r>
           </w:p>
         </w:tc>

</xml_diff>